<commit_message>
Updated the FSD file
</commit_message>
<xml_diff>
--- a/Functional Specification Document.docx
+++ b/Functional Specification Document.docx
@@ -109,6 +109,14 @@
           <w:szCs w:val="28"/>
         </w:rPr>
         <w:t>It gives a clear idea to developers and users how this application will work in real life.</w:t>
+      </w:r>
+      <w:r>
+        <w:rPr>
+          <w:rFonts w:ascii="Times New Roman" w:hAnsi="Times New Roman" w:cs="Times New Roman"/>
+          <w:sz w:val="28"/>
+          <w:szCs w:val="28"/>
+        </w:rPr>
+        <w:t xml:space="preserve"> This document will be kept developing and updating based on the development. At the end of this document, a temporary UML is shown. </w:t>
       </w:r>
     </w:p>
     <w:p>
@@ -305,6 +313,7 @@
           <w:sz w:val="28"/>
           <w:szCs w:val="28"/>
         </w:rPr>
+        <w:lastRenderedPageBreak/>
         <w:t xml:space="preserve">Signup </w:t>
       </w:r>
       <w:r>
@@ -347,16 +356,7 @@
           <w:sz w:val="28"/>
           <w:szCs w:val="28"/>
         </w:rPr>
-        <w:t xml:space="preserve"> give </w:t>
-      </w:r>
-      <w:r>
-        <w:rPr>
-          <w:rFonts w:ascii="Times New Roman" w:hAnsi="Times New Roman" w:cs="Times New Roman"/>
-          <w:sz w:val="28"/>
-          <w:szCs w:val="28"/>
-        </w:rPr>
-        <w:lastRenderedPageBreak/>
-        <w:t xml:space="preserve">his/her first name, last name, address, mobile number, email address and password to realize a sign up and the email address should not be in the data base of the server side. </w:t>
+        <w:t xml:space="preserve"> give his/her first name, last name, address, mobile number, email address and password to realize a sign up and the email address should not be in the data base of the server side. </w:t>
       </w:r>
       <w:r>
         <w:rPr>
@@ -365,6 +365,71 @@
           <w:szCs w:val="28"/>
         </w:rPr>
         <w:t>When the user clicks “Sign up” or “Already has an account”, the user will be forwarded to another screen.</w:t>
+      </w:r>
+    </w:p>
+    <w:p>
+      <w:pPr>
+        <w:pStyle w:val="ListParagraph"/>
+        <w:ind w:left="360"/>
+        <w:jc w:val="both"/>
+        <w:rPr>
+          <w:rFonts w:ascii="Times New Roman" w:hAnsi="Times New Roman" w:cs="Times New Roman"/>
+          <w:sz w:val="28"/>
+          <w:szCs w:val="28"/>
+        </w:rPr>
+      </w:pPr>
+    </w:p>
+    <w:p>
+      <w:pPr>
+        <w:pStyle w:val="ListParagraph"/>
+        <w:ind w:left="360"/>
+        <w:jc w:val="both"/>
+        <w:rPr>
+          <w:rFonts w:ascii="Times New Roman" w:hAnsi="Times New Roman" w:cs="Times New Roman"/>
+          <w:sz w:val="28"/>
+          <w:szCs w:val="28"/>
+        </w:rPr>
+      </w:pPr>
+      <w:r>
+        <w:rPr>
+          <w:rFonts w:ascii="Times" w:eastAsia="Times" w:hAnsi="Times" w:cs="Times"/>
+          <w:noProof/>
+        </w:rPr>
+        <w:drawing>
+          <wp:inline distT="0" distB="0" distL="0" distR="0" wp14:anchorId="7BC14526" wp14:editId="4086C914">
+            <wp:extent cx="1743710" cy="3285490"/>
+            <wp:effectExtent l="0" t="0" r="0" b="0"/>
+            <wp:docPr id="3" name="image6.jpg"/>
+            <wp:cNvGraphicFramePr/>
+            <a:graphic xmlns:a="http://schemas.openxmlformats.org/drawingml/2006/main">
+              <a:graphicData uri="http://schemas.openxmlformats.org/drawingml/2006/picture">
+                <pic:pic xmlns:pic="http://schemas.openxmlformats.org/drawingml/2006/picture">
+                  <pic:nvPicPr>
+                    <pic:cNvPr id="0" name="image6.jpg"/>
+                    <pic:cNvPicPr preferRelativeResize="0"/>
+                  </pic:nvPicPr>
+                  <pic:blipFill>
+                    <a:blip r:embed="rId6"/>
+                    <a:srcRect/>
+                    <a:stretch>
+                      <a:fillRect/>
+                    </a:stretch>
+                  </pic:blipFill>
+                  <pic:spPr>
+                    <a:xfrm>
+                      <a:off x="0" y="0"/>
+                      <a:ext cx="1743710" cy="3285490"/>
+                    </a:xfrm>
+                    <a:prstGeom prst="rect">
+                      <a:avLst/>
+                    </a:prstGeom>
+                    <a:ln/>
+                  </pic:spPr>
+                </pic:pic>
+              </a:graphicData>
+            </a:graphic>
+          </wp:inline>
+        </w:drawing>
       </w:r>
     </w:p>
     <w:p>
@@ -437,25 +502,61 @@
           <w:sz w:val="28"/>
           <w:szCs w:val="28"/>
         </w:rPr>
-        <w:t xml:space="preserve"> provide a pair of username and password which match our record in data base, else he/she will be told the entered pair does not match our record. In this page, the user still has a choice to create a new account by clicking “Need an account”. It will forward the user back to the </w:t>
-      </w:r>
-      <w:proofErr w:type="gramStart"/>
-      <w:r>
-        <w:rPr>
-          <w:rFonts w:ascii="Times New Roman" w:hAnsi="Times New Roman" w:cs="Times New Roman"/>
-          <w:sz w:val="28"/>
-          <w:szCs w:val="28"/>
-        </w:rPr>
-        <w:t>Sign up</w:t>
-      </w:r>
-      <w:proofErr w:type="gramEnd"/>
-      <w:r>
-        <w:rPr>
-          <w:rFonts w:ascii="Times New Roman" w:hAnsi="Times New Roman" w:cs="Times New Roman"/>
-          <w:sz w:val="28"/>
-          <w:szCs w:val="28"/>
-        </w:rPr>
-        <w:t xml:space="preserve"> page.</w:t>
+        <w:t xml:space="preserve"> provide a pair of username and password which match our record in data base, else he/she will be told the entered pair does not match our record. In this page, the user still has a choice to create a new account by clicking “Need an account”. It will forward the user back to the Signup page.</w:t>
+      </w:r>
+    </w:p>
+    <w:p>
+      <w:pPr>
+        <w:pStyle w:val="ListParagraph"/>
+        <w:ind w:left="360"/>
+        <w:jc w:val="both"/>
+        <w:rPr>
+          <w:rFonts w:ascii="Times New Roman" w:hAnsi="Times New Roman" w:cs="Times New Roman"/>
+          <w:sz w:val="28"/>
+          <w:szCs w:val="28"/>
+        </w:rPr>
+      </w:pPr>
+      <w:r>
+        <w:rPr>
+          <w:rFonts w:ascii="Times" w:eastAsia="Times" w:hAnsi="Times" w:cs="Times"/>
+          <w:noProof/>
+        </w:rPr>
+        <w:lastRenderedPageBreak/>
+        <w:drawing>
+          <wp:inline distT="0" distB="0" distL="0" distR="0" wp14:anchorId="20D66F2A" wp14:editId="13BE4CA5">
+            <wp:extent cx="1981200" cy="3429000"/>
+            <wp:effectExtent l="0" t="0" r="0" b="0"/>
+            <wp:docPr id="2" name="image4.jpg"/>
+            <wp:cNvGraphicFramePr/>
+            <a:graphic xmlns:a="http://schemas.openxmlformats.org/drawingml/2006/main">
+              <a:graphicData uri="http://schemas.openxmlformats.org/drawingml/2006/picture">
+                <pic:pic xmlns:pic="http://schemas.openxmlformats.org/drawingml/2006/picture">
+                  <pic:nvPicPr>
+                    <pic:cNvPr id="0" name="image4.jpg"/>
+                    <pic:cNvPicPr preferRelativeResize="0"/>
+                  </pic:nvPicPr>
+                  <pic:blipFill>
+                    <a:blip r:embed="rId7"/>
+                    <a:srcRect/>
+                    <a:stretch>
+                      <a:fillRect/>
+                    </a:stretch>
+                  </pic:blipFill>
+                  <pic:spPr>
+                    <a:xfrm>
+                      <a:off x="0" y="0"/>
+                      <a:ext cx="1981200" cy="3429000"/>
+                    </a:xfrm>
+                    <a:prstGeom prst="rect">
+                      <a:avLst/>
+                    </a:prstGeom>
+                    <a:ln/>
+                  </pic:spPr>
+                </pic:pic>
+              </a:graphicData>
+            </a:graphic>
+          </wp:inline>
+        </w:drawing>
       </w:r>
     </w:p>
     <w:p>
@@ -484,15 +585,443 @@
           <w:szCs w:val="28"/>
         </w:rPr>
       </w:pPr>
+      <w:r>
+        <w:rPr>
+          <w:rFonts w:ascii="Times New Roman" w:hAnsi="Times New Roman" w:cs="Times New Roman"/>
+          <w:sz w:val="28"/>
+          <w:szCs w:val="28"/>
+        </w:rPr>
+        <w:t xml:space="preserve"> </w:t>
+      </w:r>
+      <w:r>
+        <w:rPr>
+          <w:rFonts w:ascii="Times New Roman" w:hAnsi="Times New Roman" w:cs="Times New Roman"/>
+          <w:sz w:val="28"/>
+          <w:szCs w:val="28"/>
+        </w:rPr>
+        <w:t>Menu Screen</w:t>
+      </w:r>
+    </w:p>
+    <w:p>
+      <w:pPr>
+        <w:pStyle w:val="ListParagraph"/>
+        <w:ind w:left="360"/>
+        <w:jc w:val="both"/>
+        <w:rPr>
+          <w:rFonts w:ascii="Times New Roman" w:hAnsi="Times New Roman" w:cs="Times New Roman"/>
+          <w:sz w:val="28"/>
+          <w:szCs w:val="28"/>
+        </w:rPr>
+      </w:pPr>
+      <w:r>
+        <w:rPr>
+          <w:rFonts w:ascii="Times New Roman" w:hAnsi="Times New Roman" w:cs="Times New Roman"/>
+          <w:sz w:val="28"/>
+          <w:szCs w:val="28"/>
+        </w:rPr>
+        <w:t xml:space="preserve">After Login, a Home Page will be presented to the user. This home page displays certain goods and a cart. If user draw the left edge of the screen, a menu will pop out from the left edge. It shows a vertical view with user’s image, user name, profile button, shop button, My order button and Logout button. Different Screen will pop out based on user’s operation on these. </w:t>
+      </w:r>
+    </w:p>
+    <w:p>
+      <w:pPr>
+        <w:pStyle w:val="ListParagraph"/>
+        <w:ind w:left="360"/>
+        <w:jc w:val="both"/>
+        <w:rPr>
+          <w:rFonts w:ascii="Times New Roman" w:hAnsi="Times New Roman" w:cs="Times New Roman"/>
+          <w:sz w:val="28"/>
+          <w:szCs w:val="28"/>
+        </w:rPr>
+      </w:pPr>
+      <w:r>
+        <w:rPr>
+          <w:rFonts w:ascii="Times" w:eastAsia="Times" w:hAnsi="Times" w:cs="Times"/>
+          <w:noProof/>
+        </w:rPr>
+        <w:lastRenderedPageBreak/>
+        <w:drawing>
+          <wp:inline distT="0" distB="0" distL="0" distR="0" wp14:anchorId="6DE83F54" wp14:editId="01D25FF2">
+            <wp:extent cx="1743710" cy="3285490"/>
+            <wp:effectExtent l="0" t="0" r="0" b="0"/>
+            <wp:docPr id="5" name="image11.jpg"/>
+            <wp:cNvGraphicFramePr/>
+            <a:graphic xmlns:a="http://schemas.openxmlformats.org/drawingml/2006/main">
+              <a:graphicData uri="http://schemas.openxmlformats.org/drawingml/2006/picture">
+                <pic:pic xmlns:pic="http://schemas.openxmlformats.org/drawingml/2006/picture">
+                  <pic:nvPicPr>
+                    <pic:cNvPr id="0" name="image11.jpg"/>
+                    <pic:cNvPicPr preferRelativeResize="0"/>
+                  </pic:nvPicPr>
+                  <pic:blipFill>
+                    <a:blip r:embed="rId8"/>
+                    <a:srcRect/>
+                    <a:stretch>
+                      <a:fillRect/>
+                    </a:stretch>
+                  </pic:blipFill>
+                  <pic:spPr>
+                    <a:xfrm>
+                      <a:off x="0" y="0"/>
+                      <a:ext cx="1743710" cy="3285490"/>
+                    </a:xfrm>
+                    <a:prstGeom prst="rect">
+                      <a:avLst/>
+                    </a:prstGeom>
+                    <a:ln/>
+                  </pic:spPr>
+                </pic:pic>
+              </a:graphicData>
+            </a:graphic>
+          </wp:inline>
+        </w:drawing>
+      </w:r>
       <w:bookmarkStart w:id="0" w:name="_GoBack"/>
       <w:bookmarkEnd w:id="0"/>
-      <w:r>
-        <w:rPr>
-          <w:rFonts w:ascii="Times New Roman" w:hAnsi="Times New Roman" w:cs="Times New Roman"/>
-          <w:sz w:val="28"/>
-          <w:szCs w:val="28"/>
-        </w:rPr>
-        <w:t xml:space="preserve"> </w:t>
+    </w:p>
+    <w:p>
+      <w:pPr>
+        <w:pStyle w:val="ListParagraph"/>
+        <w:ind w:left="360"/>
+        <w:jc w:val="both"/>
+        <w:rPr>
+          <w:rFonts w:ascii="Times New Roman" w:hAnsi="Times New Roman" w:cs="Times New Roman"/>
+          <w:sz w:val="28"/>
+          <w:szCs w:val="28"/>
+        </w:rPr>
+      </w:pPr>
+    </w:p>
+    <w:p>
+      <w:pPr>
+        <w:pStyle w:val="ListParagraph"/>
+        <w:ind w:left="360"/>
+        <w:jc w:val="both"/>
+        <w:rPr>
+          <w:rFonts w:ascii="Times New Roman" w:hAnsi="Times New Roman" w:cs="Times New Roman"/>
+          <w:sz w:val="28"/>
+          <w:szCs w:val="28"/>
+        </w:rPr>
+      </w:pPr>
+    </w:p>
+    <w:p>
+      <w:pPr>
+        <w:pStyle w:val="ListParagraph"/>
+        <w:ind w:left="360"/>
+        <w:jc w:val="both"/>
+        <w:rPr>
+          <w:rFonts w:ascii="Times New Roman" w:hAnsi="Times New Roman" w:cs="Times New Roman"/>
+          <w:sz w:val="28"/>
+          <w:szCs w:val="28"/>
+        </w:rPr>
+      </w:pPr>
+    </w:p>
+    <w:p>
+      <w:pPr>
+        <w:pStyle w:val="ListParagraph"/>
+        <w:ind w:left="360"/>
+        <w:jc w:val="both"/>
+        <w:rPr>
+          <w:rFonts w:ascii="Times New Roman" w:hAnsi="Times New Roman" w:cs="Times New Roman"/>
+          <w:sz w:val="28"/>
+          <w:szCs w:val="28"/>
+        </w:rPr>
+      </w:pPr>
+    </w:p>
+    <w:p>
+      <w:pPr>
+        <w:pStyle w:val="ListParagraph"/>
+        <w:ind w:left="360"/>
+        <w:jc w:val="both"/>
+        <w:rPr>
+          <w:rFonts w:ascii="Times New Roman" w:hAnsi="Times New Roman" w:cs="Times New Roman"/>
+          <w:sz w:val="28"/>
+          <w:szCs w:val="28"/>
+        </w:rPr>
+      </w:pPr>
+    </w:p>
+    <w:p>
+      <w:pPr>
+        <w:pStyle w:val="ListParagraph"/>
+        <w:ind w:left="360"/>
+        <w:jc w:val="both"/>
+        <w:rPr>
+          <w:rFonts w:ascii="Times New Roman" w:hAnsi="Times New Roman" w:cs="Times New Roman"/>
+          <w:sz w:val="28"/>
+          <w:szCs w:val="28"/>
+        </w:rPr>
+      </w:pPr>
+    </w:p>
+    <w:p>
+      <w:pPr>
+        <w:pStyle w:val="ListParagraph"/>
+        <w:ind w:left="360"/>
+        <w:jc w:val="both"/>
+        <w:rPr>
+          <w:rFonts w:ascii="Times New Roman" w:hAnsi="Times New Roman" w:cs="Times New Roman"/>
+          <w:sz w:val="28"/>
+          <w:szCs w:val="28"/>
+        </w:rPr>
+      </w:pPr>
+    </w:p>
+    <w:p>
+      <w:pPr>
+        <w:pStyle w:val="ListParagraph"/>
+        <w:ind w:left="360"/>
+        <w:jc w:val="both"/>
+        <w:rPr>
+          <w:rFonts w:ascii="Times New Roman" w:hAnsi="Times New Roman" w:cs="Times New Roman"/>
+          <w:sz w:val="28"/>
+          <w:szCs w:val="28"/>
+        </w:rPr>
+      </w:pPr>
+    </w:p>
+    <w:p>
+      <w:pPr>
+        <w:pStyle w:val="ListParagraph"/>
+        <w:ind w:left="360"/>
+        <w:jc w:val="both"/>
+        <w:rPr>
+          <w:rFonts w:ascii="Times New Roman" w:hAnsi="Times New Roman" w:cs="Times New Roman"/>
+          <w:sz w:val="28"/>
+          <w:szCs w:val="28"/>
+        </w:rPr>
+      </w:pPr>
+    </w:p>
+    <w:p>
+      <w:pPr>
+        <w:pStyle w:val="ListParagraph"/>
+        <w:ind w:left="360"/>
+        <w:jc w:val="both"/>
+        <w:rPr>
+          <w:rFonts w:ascii="Times New Roman" w:hAnsi="Times New Roman" w:cs="Times New Roman"/>
+          <w:sz w:val="28"/>
+          <w:szCs w:val="28"/>
+        </w:rPr>
+      </w:pPr>
+    </w:p>
+    <w:p>
+      <w:pPr>
+        <w:pStyle w:val="ListParagraph"/>
+        <w:ind w:left="360"/>
+        <w:jc w:val="both"/>
+        <w:rPr>
+          <w:rFonts w:ascii="Times New Roman" w:hAnsi="Times New Roman" w:cs="Times New Roman"/>
+          <w:sz w:val="28"/>
+          <w:szCs w:val="28"/>
+        </w:rPr>
+      </w:pPr>
+    </w:p>
+    <w:p>
+      <w:pPr>
+        <w:pStyle w:val="ListParagraph"/>
+        <w:ind w:left="360"/>
+        <w:jc w:val="both"/>
+        <w:rPr>
+          <w:rFonts w:ascii="Times New Roman" w:hAnsi="Times New Roman" w:cs="Times New Roman"/>
+          <w:sz w:val="28"/>
+          <w:szCs w:val="28"/>
+        </w:rPr>
+      </w:pPr>
+    </w:p>
+    <w:p>
+      <w:pPr>
+        <w:pStyle w:val="ListParagraph"/>
+        <w:ind w:left="360"/>
+        <w:jc w:val="both"/>
+        <w:rPr>
+          <w:rFonts w:ascii="Times New Roman" w:hAnsi="Times New Roman" w:cs="Times New Roman"/>
+          <w:sz w:val="28"/>
+          <w:szCs w:val="28"/>
+        </w:rPr>
+      </w:pPr>
+    </w:p>
+    <w:p>
+      <w:pPr>
+        <w:pStyle w:val="ListParagraph"/>
+        <w:ind w:left="360"/>
+        <w:jc w:val="both"/>
+        <w:rPr>
+          <w:rFonts w:ascii="Times New Roman" w:hAnsi="Times New Roman" w:cs="Times New Roman"/>
+          <w:sz w:val="28"/>
+          <w:szCs w:val="28"/>
+        </w:rPr>
+      </w:pPr>
+    </w:p>
+    <w:p>
+      <w:pPr>
+        <w:pStyle w:val="ListParagraph"/>
+        <w:ind w:left="360"/>
+        <w:jc w:val="both"/>
+        <w:rPr>
+          <w:rFonts w:ascii="Times New Roman" w:hAnsi="Times New Roman" w:cs="Times New Roman"/>
+          <w:sz w:val="28"/>
+          <w:szCs w:val="28"/>
+        </w:rPr>
+      </w:pPr>
+    </w:p>
+    <w:p>
+      <w:pPr>
+        <w:pStyle w:val="ListParagraph"/>
+        <w:ind w:left="360"/>
+        <w:jc w:val="both"/>
+        <w:rPr>
+          <w:rFonts w:ascii="Times New Roman" w:hAnsi="Times New Roman" w:cs="Times New Roman"/>
+          <w:sz w:val="28"/>
+          <w:szCs w:val="28"/>
+        </w:rPr>
+      </w:pPr>
+    </w:p>
+    <w:p>
+      <w:pPr>
+        <w:pStyle w:val="ListParagraph"/>
+        <w:ind w:left="360"/>
+        <w:jc w:val="both"/>
+        <w:rPr>
+          <w:rFonts w:ascii="Times New Roman" w:hAnsi="Times New Roman" w:cs="Times New Roman"/>
+          <w:sz w:val="28"/>
+          <w:szCs w:val="28"/>
+        </w:rPr>
+      </w:pPr>
+    </w:p>
+    <w:p>
+      <w:pPr>
+        <w:pStyle w:val="ListParagraph"/>
+        <w:ind w:left="360"/>
+        <w:jc w:val="both"/>
+        <w:rPr>
+          <w:rFonts w:ascii="Times New Roman" w:hAnsi="Times New Roman" w:cs="Times New Roman"/>
+          <w:sz w:val="28"/>
+          <w:szCs w:val="28"/>
+        </w:rPr>
+      </w:pPr>
+    </w:p>
+    <w:p>
+      <w:pPr>
+        <w:pStyle w:val="ListParagraph"/>
+        <w:ind w:left="360"/>
+        <w:jc w:val="both"/>
+        <w:rPr>
+          <w:rFonts w:ascii="Times New Roman" w:hAnsi="Times New Roman" w:cs="Times New Roman"/>
+          <w:sz w:val="28"/>
+          <w:szCs w:val="28"/>
+        </w:rPr>
+      </w:pPr>
+    </w:p>
+    <w:p>
+      <w:pPr>
+        <w:pStyle w:val="ListParagraph"/>
+        <w:ind w:left="360"/>
+        <w:jc w:val="both"/>
+        <w:rPr>
+          <w:rFonts w:ascii="Times New Roman" w:hAnsi="Times New Roman" w:cs="Times New Roman"/>
+          <w:sz w:val="28"/>
+          <w:szCs w:val="28"/>
+        </w:rPr>
+      </w:pPr>
+    </w:p>
+    <w:p>
+      <w:pPr>
+        <w:pStyle w:val="ListParagraph"/>
+        <w:ind w:left="360"/>
+        <w:jc w:val="both"/>
+        <w:rPr>
+          <w:rFonts w:ascii="Times New Roman" w:hAnsi="Times New Roman" w:cs="Times New Roman"/>
+          <w:sz w:val="28"/>
+          <w:szCs w:val="28"/>
+        </w:rPr>
+      </w:pPr>
+    </w:p>
+    <w:p>
+      <w:pPr>
+        <w:pStyle w:val="ListParagraph"/>
+        <w:ind w:left="360"/>
+        <w:jc w:val="both"/>
+        <w:rPr>
+          <w:rFonts w:ascii="Times New Roman" w:hAnsi="Times New Roman" w:cs="Times New Roman"/>
+          <w:sz w:val="28"/>
+          <w:szCs w:val="28"/>
+        </w:rPr>
+      </w:pPr>
+    </w:p>
+    <w:p>
+      <w:pPr>
+        <w:pStyle w:val="ListParagraph"/>
+        <w:ind w:left="360"/>
+        <w:jc w:val="both"/>
+        <w:rPr>
+          <w:rFonts w:ascii="Times New Roman" w:hAnsi="Times New Roman" w:cs="Times New Roman"/>
+          <w:sz w:val="28"/>
+          <w:szCs w:val="28"/>
+        </w:rPr>
+      </w:pPr>
+      <w:r>
+        <w:rPr>
+          <w:rFonts w:ascii="Times New Roman" w:hAnsi="Times New Roman" w:cs="Times New Roman"/>
+          <w:sz w:val="28"/>
+          <w:szCs w:val="28"/>
+        </w:rPr>
+        <w:lastRenderedPageBreak/>
+        <w:t>Temporary UML diagram:</w:t>
+      </w:r>
+    </w:p>
+    <w:p>
+      <w:pPr>
+        <w:pStyle w:val="ListParagraph"/>
+        <w:ind w:left="360"/>
+        <w:jc w:val="both"/>
+        <w:rPr>
+          <w:rFonts w:ascii="Times New Roman" w:hAnsi="Times New Roman" w:cs="Times New Roman"/>
+          <w:sz w:val="28"/>
+          <w:szCs w:val="28"/>
+        </w:rPr>
+      </w:pPr>
+      <w:r>
+        <w:rPr>
+          <w:rFonts w:ascii="Times New Roman" w:hAnsi="Times New Roman" w:cs="Times New Roman"/>
+          <w:noProof/>
+          <w:sz w:val="28"/>
+          <w:szCs w:val="28"/>
+        </w:rPr>
+        <w:drawing>
+          <wp:inline distT="0" distB="0" distL="0" distR="0" wp14:anchorId="0280E487" wp14:editId="28A53D91">
+            <wp:extent cx="5943600" cy="3769995"/>
+            <wp:effectExtent l="0" t="0" r="0" b="1905"/>
+            <wp:docPr id="4" name="Picture 4"/>
+            <wp:cNvGraphicFramePr>
+              <a:graphicFrameLocks xmlns:a="http://schemas.openxmlformats.org/drawingml/2006/main" noChangeAspect="1"/>
+            </wp:cNvGraphicFramePr>
+            <a:graphic xmlns:a="http://schemas.openxmlformats.org/drawingml/2006/main">
+              <a:graphicData uri="http://schemas.openxmlformats.org/drawingml/2006/picture">
+                <pic:pic xmlns:pic="http://schemas.openxmlformats.org/drawingml/2006/picture">
+                  <pic:nvPicPr>
+                    <pic:cNvPr id="4" name="ecommerce.PNG"/>
+                    <pic:cNvPicPr/>
+                  </pic:nvPicPr>
+                  <pic:blipFill>
+                    <a:blip r:embed="rId9">
+                      <a:extLst>
+                        <a:ext uri="{28A0092B-C50C-407E-A947-70E740481C1C}">
+                          <a14:useLocalDpi xmlns:a14="http://schemas.microsoft.com/office/drawing/2010/main" val="0"/>
+                        </a:ext>
+                      </a:extLst>
+                    </a:blip>
+                    <a:stretch>
+                      <a:fillRect/>
+                    </a:stretch>
+                  </pic:blipFill>
+                  <pic:spPr>
+                    <a:xfrm>
+                      <a:off x="0" y="0"/>
+                      <a:ext cx="5943600" cy="3769995"/>
+                    </a:xfrm>
+                    <a:prstGeom prst="rect">
+                      <a:avLst/>
+                    </a:prstGeom>
+                  </pic:spPr>
+                </pic:pic>
+              </a:graphicData>
+            </a:graphic>
+          </wp:inline>
+        </w:drawing>
       </w:r>
     </w:p>
     <w:sectPr>

</xml_diff>

<commit_message>
Created ViewPager with dots as indicator
</commit_message>
<xml_diff>
--- a/Functional Specification Document.docx
+++ b/Functional Specification Document.docx
@@ -197,7 +197,17 @@
           <w:sz w:val="28"/>
           <w:szCs w:val="28"/>
         </w:rPr>
-        <w:t>When user clicks the logo of this application, this Splash Screen or similar will display and it lasts for 3 seconds, animation effect may be added later. Any finger interactions with the screen won’t work until the Splash Screen goes away. An image will be used for this purpose.</w:t>
+        <w:t>When user clicks the logo of this application, this Splash Screen or similar will display and it lasts for 3 seconds, animation effect may be added later. Any finger interactions with the screen won’t work until the Splash Screen goes away. An image will be used for this p</w:t>
+      </w:r>
+      <w:bookmarkStart w:id="0" w:name="_GoBack"/>
+      <w:bookmarkEnd w:id="0"/>
+      <w:r>
+        <w:rPr>
+          <w:rFonts w:ascii="Times New Roman" w:hAnsi="Times New Roman" w:cs="Times New Roman"/>
+          <w:sz w:val="28"/>
+          <w:szCs w:val="28"/>
+        </w:rPr>
+        <w:t>urpose.</w:t>
       </w:r>
     </w:p>
     <w:p>
@@ -216,9 +226,10 @@
           <w:rFonts w:ascii="Times" w:eastAsia="Times" w:hAnsi="Times" w:cs="Times"/>
           <w:noProof/>
         </w:rPr>
+        <w:lastRenderedPageBreak/>
         <w:drawing>
-          <wp:inline distT="0" distB="0" distL="0" distR="0" wp14:anchorId="2B9329BA" wp14:editId="47B48F33">
-            <wp:extent cx="1743710" cy="3285490"/>
+          <wp:inline distT="0" distB="0" distL="0" distR="0" wp14:anchorId="2B9329BA" wp14:editId="69B26050">
+            <wp:extent cx="2727960" cy="4637837"/>
             <wp:effectExtent l="0" t="0" r="0" b="0"/>
             <wp:docPr id="1" name="image2.jpg"/>
             <wp:cNvGraphicFramePr/>
@@ -239,7 +250,7 @@
                   <pic:spPr>
                     <a:xfrm>
                       <a:off x="0" y="0"/>
-                      <a:ext cx="1743710" cy="3285490"/>
+                      <a:ext cx="2759046" cy="4690687"/>
                     </a:xfrm>
                     <a:prstGeom prst="rect">
                       <a:avLst/>
@@ -313,7 +324,6 @@
           <w:sz w:val="28"/>
           <w:szCs w:val="28"/>
         </w:rPr>
-        <w:lastRenderedPageBreak/>
         <w:t xml:space="preserve">Signup </w:t>
       </w:r>
       <w:r>
@@ -395,6 +405,7 @@
           <w:rFonts w:ascii="Times" w:eastAsia="Times" w:hAnsi="Times" w:cs="Times"/>
           <w:noProof/>
         </w:rPr>
+        <w:lastRenderedPageBreak/>
         <w:drawing>
           <wp:inline distT="0" distB="0" distL="0" distR="0" wp14:anchorId="7BC14526" wp14:editId="4086C914">
             <wp:extent cx="1743710" cy="3285490"/>
@@ -675,8 +686,6 @@
           </wp:inline>
         </w:drawing>
       </w:r>
-      <w:bookmarkStart w:id="0" w:name="_GoBack"/>
-      <w:bookmarkEnd w:id="0"/>
     </w:p>
     <w:p>
       <w:pPr>

</xml_diff>